<commit_message>
Add more detail of srs
</commit_message>
<xml_diff>
--- a/Sasipa/RomSoft_System-SRS_Document.docx
+++ b/Sasipa/RomSoft_System-SRS_Document.docx
@@ -8362,7 +8362,6 @@
           <w:szCs w:val="32"/>
         </w:rPr>
       </w:pPr>
-      <w:bookmarkStart w:id="10" w:name="_GoBack"/>
       <w:r>
         <w:rPr>
           <w:rFonts w:ascii="TH Sarabun New" w:hAnsi="TH Sarabun New" w:cs="TH Sarabun New"/>
@@ -8423,7 +8422,6 @@
         <w:t>011</w:t>
       </w:r>
     </w:p>
-    <w:bookmarkEnd w:id="10"/>
     <w:p>
       <w:pPr>
         <w:pStyle w:val="NoSpacing"/>
@@ -11651,7 +11649,8 @@
           <w:rFonts w:ascii="TH Sarabun New" w:hAnsi="TH Sarabun New" w:cs="TH Sarabun New"/>
         </w:rPr>
       </w:pPr>
-      <w:bookmarkStart w:id="11" w:name="_Toc466417166"/>
+      <w:bookmarkStart w:id="10" w:name="_Toc466417166"/>
+      <w:bookmarkStart w:id="11" w:name="_GoBack"/>
       <w:r>
         <w:rPr>
           <w:rFonts w:ascii="TH Sarabun New" w:hAnsi="TH Sarabun New" w:cs="TH Sarabun New"/>
@@ -11664,7 +11663,7 @@
         </w:rPr>
         <w:t>Requirement Specification</w:t>
       </w:r>
-      <w:bookmarkEnd w:id="11"/>
+      <w:bookmarkEnd w:id="10"/>
     </w:p>
     <w:p>
       <w:pPr>
@@ -15842,6 +15841,7 @@
           </w:p>
         </w:tc>
       </w:tr>
+      <w:bookmarkEnd w:id="11"/>
     </w:tbl>
     <w:p>
       <w:pPr>
@@ -16464,7 +16464,7 @@
         <w:bCs/>
         <w:noProof/>
       </w:rPr>
-      <w:t>1</w:t>
+      <w:t>6</w:t>
     </w:r>
     <w:r>
       <w:rPr>
@@ -19722,7 +19722,7 @@
 </file>
 
 <file path=customXml/itemProps1.xml><?xml version="1.0" encoding="utf-8"?>
-<ds:datastoreItem xmlns:ds="http://schemas.openxmlformats.org/officeDocument/2006/customXml" ds:itemID="{0D7F3444-45C6-4D4E-9449-66F33C9D4370}">
+<ds:datastoreItem xmlns:ds="http://schemas.openxmlformats.org/officeDocument/2006/customXml" ds:itemID="{A6528E7B-16C1-2243-9520-98DEC3BDF4DA}">
   <ds:schemaRefs>
     <ds:schemaRef ds:uri="http://schemas.openxmlformats.org/officeDocument/2006/bibliography"/>
   </ds:schemaRefs>

</xml_diff>